<commit_message>
Actualizaciones en el capítulo 4
</commit_message>
<xml_diff>
--- a/capitulos/capitulo4 - modulos integrados.docx
+++ b/capitulos/capitulo4 - modulos integrados.docx
@@ -99,23 +99,7 @@
       </w:pPr>
       <w:r>
         <w:rPr/>
-        <w:t xml:space="preserve">Veamos en primer lugar cuáles son los módulos disponibles en la distribución de MicroPython de nuestro microcontrolador. Abrimos el </w:t>
-      </w:r>
-      <w:r>
-        <w:rPr/>
-        <w:t>entorno de programación (Thonny)</w:t>
-      </w:r>
-      <w:r>
-        <w:rPr/>
-        <w:t xml:space="preserve"> y conectamos la placa al ordenador. </w:t>
-      </w:r>
-      <w:r>
-        <w:rPr/>
-        <w:t>Si la placa no se conecta automáticamente pulsamos la tecla Stop para reiniciarla</w:t>
-      </w:r>
-      <w:r>
-        <w:rPr/>
-        <w:t xml:space="preserve">. Una vez que la placa está conectada escribimos </w:t>
+        <w:t xml:space="preserve">Veamos en primer lugar cuáles son los módulos disponibles en la distribución de MicroPython de nuestro microcontrolador. Abrimos el entorno de programación (Thonny) y conectamos la placa al ordenador. Si la placa no se conecta automáticamente pulsamos la tecla Stop para reiniciarla. Una vez que la placa está conectada escribimos </w:t>
       </w:r>
       <w:r>
         <w:rPr>
@@ -1625,79 +1609,115 @@
       </w:pPr>
       <w:r>
         <w:rPr/>
-        <w:t xml:space="preserve">4.5 La función </w:t>
-      </w:r>
-      <w:r>
-        <w:rPr>
-          <w:rFonts w:ascii="Courier New" w:hAnsi="Courier New"/>
-        </w:rPr>
-        <w:t>ticks_ms()</w:t>
-      </w:r>
-    </w:p>
-    <w:p>
-      <w:pPr>
-        <w:pStyle w:val="Normal"/>
-        <w:rPr/>
-      </w:pPr>
-      <w:r>
-        <w:rPr/>
-        <w:t xml:space="preserve">Cuando se necesita medir tiempos con precisión es muy habitual recurrir a la función </w:t>
-      </w:r>
-      <w:r>
-        <w:rPr>
-          <w:rFonts w:ascii="Courier New" w:hAnsi="Courier New"/>
-        </w:rPr>
-        <w:t>ticks_ms()</w:t>
-      </w:r>
-      <w:r>
-        <w:rPr/>
-        <w:t xml:space="preserve">. Esta función accede a un contador de tiempos y devuelve el número de milisegundos que han pasado desde que dicho contador se puso en marcha (lo mismo sucede con </w:t>
-      </w:r>
-      <w:r>
-        <w:rPr>
-          <w:rFonts w:eastAsia="Calibri" w:cs="Franklin Gothic Book" w:ascii="Courier New" w:hAnsi="Courier New"/>
-          <w:color w:val="000000"/>
-          <w:szCs w:val="20"/>
-        </w:rPr>
-        <w:t>ticks_us()</w:t>
-      </w:r>
-      <w:r>
-        <w:rPr/>
-        <w:t xml:space="preserve">, pero en microsegundos). El inicio del contador es arbitrario, es decir, no tenemos referencia de cuándo se puso en marcha. Esto, que parece un problema, en realidad no nos preocupa, como veremos enseguida. Lo importante es que cada vez que se ejecuta </w:t>
-      </w:r>
-      <w:r>
-        <w:rPr>
-          <w:rFonts w:eastAsia="Calibri" w:cs="Franklin Gothic Book" w:ascii="Courier New" w:hAnsi="Courier New"/>
-          <w:color w:val="000000"/>
-          <w:szCs w:val="20"/>
-        </w:rPr>
-        <w:t>ticks_ms()</w:t>
-      </w:r>
-      <w:r>
-        <w:rPr/>
-        <w:t xml:space="preserve"> se accede al valor que marca el contador en ese instante.</w:t>
-      </w:r>
-    </w:p>
-    <w:p>
-      <w:pPr>
-        <w:pStyle w:val="Normal"/>
-        <w:rPr/>
-      </w:pPr>
-      <w:r>
-        <w:rPr/>
-        <w:t xml:space="preserve">Hagamos una prueba. Importamos la función </w:t>
-      </w:r>
-      <w:r>
-        <w:rPr>
-          <w:rFonts w:eastAsia="Calibri" w:cs="Franklin Gothic Book" w:ascii="Courier New" w:hAnsi="Courier New"/>
-          <w:color w:val="000000"/>
-          <w:szCs w:val="20"/>
-        </w:rPr>
-        <w:t>ticks_ms()</w:t>
-      </w:r>
-      <w:r>
-        <w:rPr/>
-        <w:t>, que está en el módulo time, y la ejecutamos.</w:t>
+        <w:t>4.</w:t>
+      </w:r>
+      <w:r>
+        <w:rPr/>
+        <w:t>5</w:t>
+      </w:r>
+      <w:r>
+        <w:rPr/>
+        <w:t xml:space="preserve"> La función </w:t>
+      </w:r>
+      <w:r>
+        <w:rPr>
+          <w:rFonts w:ascii="Courier New" w:hAnsi="Courier New"/>
+        </w:rPr>
+        <w:t>sleep()</w:t>
+      </w:r>
+    </w:p>
+    <w:p>
+      <w:pPr>
+        <w:pStyle w:val="Normal"/>
+        <w:rPr/>
+      </w:pPr>
+      <w:r>
+        <w:rPr/>
+        <w:t xml:space="preserve">Hay </w:t>
+      </w:r>
+      <w:r>
+        <w:rPr/>
+        <w:t>una</w:t>
+      </w:r>
+      <w:r>
+        <w:rPr/>
+        <w:t xml:space="preserve"> función relacionada con el tiempo que usaremos con mucha frecuencia </w:t>
+      </w:r>
+      <w:r>
+        <w:rPr/>
+        <w:t>a lo largo de este manual</w:t>
+      </w:r>
+      <w:r>
+        <w:rPr/>
+        <w:t xml:space="preserve">: </w:t>
+      </w:r>
+      <w:r>
+        <w:rPr>
+          <w:rFonts w:ascii="Courier New" w:hAnsi="Courier New"/>
+        </w:rPr>
+        <w:t>sleep()</w:t>
+      </w:r>
+      <w:r>
+        <w:rPr/>
+        <w:t xml:space="preserve">. La función </w:t>
+      </w:r>
+      <w:r>
+        <w:rPr>
+          <w:rFonts w:eastAsia="Calibri" w:cs="Franklin Gothic Book" w:ascii="Courier New" w:hAnsi="Courier New"/>
+          <w:color w:val="000000"/>
+          <w:szCs w:val="20"/>
+        </w:rPr>
+        <w:t>sleep()</w:t>
+      </w:r>
+      <w:r>
+        <w:rPr/>
+        <w:t xml:space="preserve">, junto con </w:t>
+      </w:r>
+      <w:r>
+        <w:rPr>
+          <w:rFonts w:eastAsia="Calibri" w:cs="Franklin Gothic Book" w:ascii="Courier New" w:hAnsi="Courier New"/>
+          <w:color w:val="000000"/>
+          <w:szCs w:val="20"/>
+        </w:rPr>
+        <w:t>sleep_ms()</w:t>
+      </w:r>
+      <w:r>
+        <w:rPr/>
+        <w:t xml:space="preserve"> y </w:t>
+      </w:r>
+      <w:r>
+        <w:rPr>
+          <w:rFonts w:eastAsia="Calibri" w:cs="Franklin Gothic Book" w:ascii="Courier New" w:hAnsi="Courier New"/>
+          <w:color w:val="000000"/>
+          <w:szCs w:val="20"/>
+        </w:rPr>
+        <w:t>sleep_us()</w:t>
+      </w:r>
+      <w:r>
+        <w:rPr/>
+        <w:t>, se utilizan para introducir esperas o retardos en el código. Las tres actúan igual, solo cambia la unidad en que se mide el tiempo: segundos, milisegundos y microsegundos, respectivamente.</w:t>
+      </w:r>
+    </w:p>
+    <w:p>
+      <w:pPr>
+        <w:pStyle w:val="Normal"/>
+        <w:rPr/>
+      </w:pPr>
+      <w:r>
+        <w:rPr/>
+        <w:t xml:space="preserve">Cuando el programa entra en una de estas funciones, la ejecución se queda bloqueada durante el tiempo que se estableció en el argumento. Hagamos la prueba: veamos qué sucede al ejecutar la función </w:t>
+      </w:r>
+      <w:r>
+        <w:rPr>
+          <w:rFonts w:eastAsia="Calibri" w:cs="Franklin Gothic Book" w:ascii="Courier New" w:hAnsi="Courier New"/>
+          <w:color w:val="000000"/>
+          <w:szCs w:val="20"/>
+        </w:rPr>
+        <w:t>sleep(5)</w:t>
+      </w:r>
+      <w:r>
+        <w:rPr/>
+        <w:t xml:space="preserve"> en el REPL.</w:t>
       </w:r>
     </w:p>
     <w:p>
@@ -1715,7 +1735,31 @@
           <w:color w:val="000000"/>
           <w:szCs w:val="20"/>
         </w:rPr>
-        <w:t>&gt;&gt;&gt; from time import ticks_ms</w:t>
+        <w:t>&gt;&gt;&gt; from time import sleep</w:t>
+      </w:r>
+    </w:p>
+    <w:p>
+      <w:pPr>
+        <w:pStyle w:val="Normal"/>
+        <w:rPr/>
+      </w:pPr>
+      <w:r>
+        <w:rPr>
+          <w:rFonts w:eastAsia="Calibri" w:cs="Franklin Gothic Book" w:ascii="Courier New" w:hAnsi="Courier New"/>
+          <w:color w:val="000000"/>
+          <w:szCs w:val="20"/>
+        </w:rPr>
+        <w:t>&gt;&gt;&gt; sleep(5)</w:t>
+      </w:r>
+    </w:p>
+    <w:p>
+      <w:pPr>
+        <w:pStyle w:val="Normal"/>
+        <w:rPr/>
+      </w:pPr>
+      <w:r>
+        <w:rPr/>
+        <w:t xml:space="preserve">De manera alternativa, y solo por recordar cómo se utilizan las funciones de los módulos, podemos importar el módulo completo, en cuyo caso debemos indicar el nombre del módulo antes de la función. </w:t>
       </w:r>
     </w:p>
     <w:p>
@@ -1733,7 +1777,7 @@
           <w:color w:val="000000"/>
           <w:szCs w:val="20"/>
         </w:rPr>
-        <w:t>&gt;&gt;&gt; ticks_ms()</w:t>
+        <w:t>&gt;&gt;&gt; import time</w:t>
       </w:r>
     </w:p>
     <w:p>
@@ -1751,87 +1795,51 @@
           <w:color w:val="000000"/>
           <w:szCs w:val="20"/>
         </w:rPr>
-        <w:t>273105</w:t>
-      </w:r>
-    </w:p>
-    <w:p>
-      <w:pPr>
-        <w:pStyle w:val="Normal"/>
-        <w:rPr/>
-      </w:pPr>
-      <w:r>
-        <w:rPr/>
-        <w:t xml:space="preserve">El valor que aparece es el número de milisegundos que han pasado desde que se inició el contador hasta el momento en que se ejecutó </w:t>
-      </w:r>
-      <w:r>
-        <w:rPr>
-          <w:rFonts w:eastAsia="Calibri" w:cs="Franklin Gothic Book" w:ascii="Courier New" w:hAnsi="Courier New"/>
-          <w:color w:val="000000"/>
-          <w:szCs w:val="20"/>
-        </w:rPr>
-        <w:t>ticks_ms()</w:t>
-      </w:r>
-      <w:r>
-        <w:rPr/>
-        <w:t>. Si la ejecutamos de nuevo obtendremos un valor mayor porque ha pasado más tiempo.</w:t>
-      </w:r>
-    </w:p>
-    <w:p>
-      <w:pPr>
-        <w:pStyle w:val="Normal"/>
-        <w:rPr>
-          <w:rFonts w:ascii="Courier New" w:hAnsi="Courier New" w:eastAsia="Calibri" w:cs="Franklin Gothic Book"/>
-          <w:color w:val="000000"/>
-          <w:szCs w:val="20"/>
-        </w:rPr>
-      </w:pPr>
-      <w:r>
-        <w:rPr>
-          <w:rFonts w:eastAsia="Calibri" w:cs="Franklin Gothic Book" w:ascii="Courier New" w:hAnsi="Courier New"/>
-          <w:color w:val="000000"/>
-          <w:szCs w:val="20"/>
-        </w:rPr>
-        <w:t>&gt;&gt;&gt; ticks_ms()</w:t>
-      </w:r>
-    </w:p>
-    <w:p>
-      <w:pPr>
-        <w:pStyle w:val="Normal"/>
-        <w:rPr>
-          <w:rFonts w:ascii="Courier New" w:hAnsi="Courier New" w:eastAsia="Calibri" w:cs="Franklin Gothic Book"/>
-          <w:color w:val="000000"/>
-          <w:szCs w:val="20"/>
-        </w:rPr>
-      </w:pPr>
-      <w:r>
-        <w:rPr>
-          <w:rFonts w:eastAsia="Calibri" w:cs="Franklin Gothic Book" w:ascii="Courier New" w:hAnsi="Courier New"/>
-          <w:color w:val="000000"/>
-          <w:szCs w:val="20"/>
-        </w:rPr>
-        <w:t>288435</w:t>
-      </w:r>
-    </w:p>
-    <w:p>
-      <w:pPr>
-        <w:pStyle w:val="Normal"/>
-        <w:rPr/>
-      </w:pPr>
-      <w:r>
-        <w:rPr/>
-        <w:t xml:space="preserve">El inicio del contador está relacionado con el momento en que se conectó la placa. Si se reinicia la placa y se vuelve a ejecutar </w:t>
-      </w:r>
-      <w:r>
-        <w:rPr>
-          <w:rFonts w:eastAsia="Calibri" w:cs="Franklin Gothic Book" w:ascii="Courier New" w:hAnsi="Courier New"/>
-          <w:color w:val="000000"/>
-          <w:szCs w:val="20"/>
-        </w:rPr>
-        <w:t>ticks_ms()</w:t>
-      </w:r>
-      <w:r>
-        <w:rPr/>
-        <w:t xml:space="preserve"> (en ese caso es necesario volver a importar la función), comprobamos que el contador se ha reinicializado.</w:t>
+        <w:t>&gt;&gt;&gt; time.sleep(5)</w:t>
+      </w:r>
+    </w:p>
+    <w:p>
+      <w:pPr>
+        <w:pStyle w:val="Normal"/>
+        <w:rPr/>
+      </w:pPr>
+      <w:r>
+        <w:rPr/>
+        <w:t>De una manera u otra, al pulsar Intro el prompt (</w:t>
+      </w:r>
+      <w:r>
+        <w:rPr>
+          <w:rFonts w:eastAsia="Calibri" w:cs="Franklin Gothic Book" w:ascii="Courier New" w:hAnsi="Courier New"/>
+          <w:color w:val="000000"/>
+          <w:szCs w:val="20"/>
+        </w:rPr>
+        <w:t>&gt;&gt;&gt;</w:t>
+      </w:r>
+      <w:r>
+        <w:rPr/>
+        <w:t xml:space="preserve">) desaparece. Durante cinco segundos no sucede nada; pasado este tiempo reaparece. Por este motivo se dice que </w:t>
+      </w:r>
+      <w:r>
+        <w:rPr>
+          <w:rFonts w:eastAsia="Calibri" w:cs="Franklin Gothic Book" w:ascii="Courier New" w:hAnsi="Courier New"/>
+          <w:color w:val="000000"/>
+          <w:szCs w:val="20"/>
+        </w:rPr>
+        <w:t>sleep()</w:t>
+      </w:r>
+      <w:r>
+        <w:rPr/>
+        <w:t xml:space="preserve"> es una función bloqueante: cuando se ejecuta esta instrucción el programa se queda bloqueado esperando a que pase el tiempo indicado, y mientras tanto no se ejecuta ninguna otra instrucción.</w:t>
+      </w:r>
+    </w:p>
+    <w:p>
+      <w:pPr>
+        <w:pStyle w:val="Normal"/>
+        <w:rPr/>
+      </w:pPr>
+      <w:r>
+        <w:rPr/>
+        <w:t xml:space="preserve">Una importante característica que hay que hacer notar es que el tiempo de espera es aproximado; si el procesador necesita ocuparse de otras tareas que tienen más prioridad (como gestionar interrupciones, por ejemplo), el tiempo de espera puede ser algo mayor que el indicado. </w:t>
       </w:r>
     </w:p>
     <w:p>
@@ -1842,7 +1850,490 @@
       </w:pPr>
       <w:r>
         <w:rPr/>
-        <w:t>4.6 Un cronómetro</w:t>
+        <w:t>4.</w:t>
+      </w:r>
+      <w:r>
+        <w:rPr/>
+        <w:t>6</w:t>
+      </w:r>
+      <w:r>
+        <w:rPr/>
+        <w:t xml:space="preserve"> Cuenta atrás</w:t>
+      </w:r>
+    </w:p>
+    <w:p>
+      <w:pPr>
+        <w:pStyle w:val="Normal"/>
+        <w:rPr/>
+      </w:pPr>
+      <w:r>
+        <w:rPr/>
+        <w:t xml:space="preserve">Hasta este momento, todas las instrucciones las hemos ejecutado desde la consola. Hacerlo así ayuda a entender cómo funciona cada instrucción, pero llega un momento en que esta manera de trabajar se vuelve poco práctica. Lo que haremos ahora es escribir un programa en el editor de </w:t>
+      </w:r>
+      <w:r>
+        <w:rPr>
+          <w:i/>
+          <w:iCs/>
+        </w:rPr>
+        <w:t>scripts</w:t>
+      </w:r>
+      <w:r>
+        <w:rPr/>
+        <w:t xml:space="preserve"> y ejecutaremos este programa, en lugar de ir instrucción a instrucción.</w:t>
+      </w:r>
+    </w:p>
+    <w:p>
+      <w:pPr>
+        <w:pStyle w:val="Normal"/>
+        <w:rPr/>
+      </w:pPr>
+      <w:r>
+        <w:rPr/>
+        <w:t xml:space="preserve">Para ilustrar el uso de </w:t>
+      </w:r>
+      <w:r>
+        <w:rPr>
+          <w:rFonts w:eastAsia="Calibri" w:cs="Franklin Gothic Book" w:ascii="Courier New" w:hAnsi="Courier New"/>
+          <w:color w:val="000000"/>
+          <w:szCs w:val="20"/>
+        </w:rPr>
+        <w:t>sleep()</w:t>
+      </w:r>
+      <w:r>
+        <w:rPr/>
+        <w:t xml:space="preserve"> vamos a escribir un programa muy simple: una cuenta atrás. El programa imprimirá los números 5, 4, 3, 2, 1, 0 con un intervalo de un segundo entre ellos. Escribimos el siguiente programa en el editor de </w:t>
+      </w:r>
+      <w:r>
+        <w:rPr>
+          <w:i/>
+          <w:iCs/>
+        </w:rPr>
+        <w:t>scripts</w:t>
+      </w:r>
+      <w:r>
+        <w:rPr/>
+        <w:t xml:space="preserve"> y pulsamos la tecla Run para ejecutarlo.</w:t>
+      </w:r>
+    </w:p>
+    <w:p>
+      <w:pPr>
+        <w:pStyle w:val="Normal"/>
+        <w:rPr>
+          <w:rFonts w:ascii="Courier New" w:hAnsi="Courier New" w:eastAsia="Calibri" w:cs="Franklin Gothic Book"/>
+          <w:color w:val="000000"/>
+          <w:szCs w:val="20"/>
+        </w:rPr>
+      </w:pPr>
+      <w:r>
+        <w:rPr>
+          <w:rFonts w:eastAsia="Calibri" w:cs="Franklin Gothic Book" w:ascii="Courier New" w:hAnsi="Courier New"/>
+          <w:color w:val="000000"/>
+          <w:szCs w:val="20"/>
+        </w:rPr>
+        <w:t>from time import sleep</w:t>
+      </w:r>
+    </w:p>
+    <w:p>
+      <w:pPr>
+        <w:pStyle w:val="Normal"/>
+        <w:rPr/>
+      </w:pPr>
+      <w:r>
+        <w:rPr/>
+        <w:t>i = 5</w:t>
+      </w:r>
+    </w:p>
+    <w:p>
+      <w:pPr>
+        <w:pStyle w:val="Normal"/>
+        <w:rPr>
+          <w:rFonts w:ascii="Courier New" w:hAnsi="Courier New" w:eastAsia="Calibri" w:cs="Franklin Gothic Book"/>
+          <w:color w:val="000000"/>
+          <w:szCs w:val="20"/>
+        </w:rPr>
+      </w:pPr>
+      <w:r>
+        <w:rPr>
+          <w:rFonts w:eastAsia="Calibri" w:cs="Franklin Gothic Book" w:ascii="Courier New" w:hAnsi="Courier New"/>
+          <w:color w:val="000000"/>
+          <w:szCs w:val="20"/>
+        </w:rPr>
+        <w:t>while i &gt;= 0:</w:t>
+      </w:r>
+    </w:p>
+    <w:p>
+      <w:pPr>
+        <w:pStyle w:val="Normal"/>
+        <w:rPr>
+          <w:rFonts w:ascii="Courier New" w:hAnsi="Courier New" w:eastAsia="Calibri" w:cs="Franklin Gothic Book"/>
+          <w:color w:val="000000"/>
+          <w:szCs w:val="20"/>
+        </w:rPr>
+      </w:pPr>
+      <w:r>
+        <w:rPr>
+          <w:rFonts w:eastAsia="Calibri" w:cs="Franklin Gothic Book" w:ascii="Courier New" w:hAnsi="Courier New"/>
+          <w:color w:val="000000"/>
+          <w:szCs w:val="20"/>
+        </w:rPr>
+        <w:t xml:space="preserve">    </w:t>
+      </w:r>
+      <w:r>
+        <w:rPr>
+          <w:rFonts w:eastAsia="Calibri" w:cs="Franklin Gothic Book" w:ascii="Courier New" w:hAnsi="Courier New"/>
+          <w:color w:val="000000"/>
+          <w:szCs w:val="20"/>
+        </w:rPr>
+        <w:t>print(i)</w:t>
+      </w:r>
+    </w:p>
+    <w:p>
+      <w:pPr>
+        <w:pStyle w:val="Normal"/>
+        <w:rPr>
+          <w:rFonts w:ascii="Courier New" w:hAnsi="Courier New" w:eastAsia="Calibri" w:cs="Franklin Gothic Book"/>
+          <w:color w:val="000000"/>
+          <w:szCs w:val="20"/>
+        </w:rPr>
+      </w:pPr>
+      <w:r>
+        <w:rPr>
+          <w:rFonts w:eastAsia="Calibri" w:cs="Franklin Gothic Book" w:ascii="Courier New" w:hAnsi="Courier New"/>
+          <w:color w:val="000000"/>
+          <w:szCs w:val="20"/>
+        </w:rPr>
+        <w:t xml:space="preserve">    </w:t>
+      </w:r>
+      <w:r>
+        <w:rPr>
+          <w:rFonts w:eastAsia="Calibri" w:cs="Franklin Gothic Book" w:ascii="Courier New" w:hAnsi="Courier New"/>
+          <w:color w:val="000000"/>
+          <w:szCs w:val="20"/>
+        </w:rPr>
+        <w:t>sleep(1)</w:t>
+      </w:r>
+    </w:p>
+    <w:p>
+      <w:pPr>
+        <w:pStyle w:val="Normal"/>
+        <w:rPr>
+          <w:rFonts w:ascii="Courier New" w:hAnsi="Courier New" w:eastAsia="Calibri" w:cs="Franklin Gothic Book"/>
+          <w:color w:val="000000"/>
+          <w:szCs w:val="20"/>
+        </w:rPr>
+      </w:pPr>
+      <w:r>
+        <w:rPr>
+          <w:rFonts w:eastAsia="Calibri" w:cs="Franklin Gothic Book" w:ascii="Courier New" w:hAnsi="Courier New"/>
+          <w:color w:val="000000"/>
+          <w:szCs w:val="20"/>
+        </w:rPr>
+        <w:t xml:space="preserve">    </w:t>
+      </w:r>
+      <w:r>
+        <w:rPr>
+          <w:rFonts w:eastAsia="Calibri" w:cs="Franklin Gothic Book" w:ascii="Courier New" w:hAnsi="Courier New"/>
+          <w:color w:val="000000"/>
+          <w:szCs w:val="20"/>
+        </w:rPr>
+        <w:t>i -= 1</w:t>
+      </w:r>
+    </w:p>
+    <w:p>
+      <w:pPr>
+        <w:pStyle w:val="Normal"/>
+        <w:rPr/>
+      </w:pPr>
+      <w:r>
+        <w:rPr/>
+        <w:t xml:space="preserve">La variable </w:t>
+      </w:r>
+      <w:r>
+        <w:rPr>
+          <w:rFonts w:eastAsia="Calibri" w:cs="Franklin Gothic Book" w:ascii="Courier New" w:hAnsi="Courier New"/>
+          <w:color w:val="000000"/>
+          <w:szCs w:val="20"/>
+        </w:rPr>
+        <w:t>i</w:t>
+      </w:r>
+      <w:r>
+        <w:rPr>
+          <w:rFonts w:eastAsia="Calibri" w:cs="Franklin Gothic Book"/>
+          <w:color w:val="000000"/>
+          <w:szCs w:val="20"/>
+        </w:rPr>
+        <w:t xml:space="preserve"> es </w:t>
+      </w:r>
+      <w:r>
+        <w:rPr/>
+        <w:t xml:space="preserve">el contador que inicializamos en 5. Cuando la ejecución entra en el bucle </w:t>
+      </w:r>
+      <w:r>
+        <w:rPr>
+          <w:rFonts w:eastAsia="Calibri" w:cs="Franklin Gothic Book" w:ascii="Courier New" w:hAnsi="Courier New"/>
+          <w:color w:val="000000"/>
+          <w:szCs w:val="20"/>
+        </w:rPr>
+        <w:t>while</w:t>
+      </w:r>
+      <w:r>
+        <w:rPr/>
+        <w:t xml:space="preserve"> se imprime el valor del contador y se espera un segundo; a continuación el contador se reduce en uno. Estas instrucciones se volverán a ejecutar mientras el contador sea mayor o igual que cero. En consecuencia, se muestra en el REPL la cuenta atrás esperada.</w:t>
+      </w:r>
+    </w:p>
+    <w:p>
+      <w:pPr>
+        <w:pStyle w:val="Normal"/>
+        <w:ind w:hanging="0"/>
+        <w:rPr/>
+      </w:pPr>
+      <w:r>
+        <w:rPr/>
+        <w:t xml:space="preserve">Visto así parece poca cosa, pero más adelante podremos añadir un pulsador para iniciar la cuenta atrás y “adornarla” con pitidos o señales luminosas para darle un toque muy profesional. </w:t>
+      </w:r>
+    </w:p>
+    <w:p>
+      <w:pPr>
+        <w:pStyle w:val="1Subti1"/>
+        <w:ind w:left="709" w:hanging="0"/>
+        <w:rPr/>
+      </w:pPr>
+      <w:r>
+        <w:rPr/>
+        <w:t>4.</w:t>
+      </w:r>
+      <w:r>
+        <w:rPr/>
+        <w:t>7</w:t>
+      </w:r>
+      <w:r>
+        <w:rPr/>
+        <w:t xml:space="preserve"> La función </w:t>
+      </w:r>
+      <w:r>
+        <w:rPr>
+          <w:rFonts w:ascii="Courier New" w:hAnsi="Courier New"/>
+        </w:rPr>
+        <w:t>ticks_ms()</w:t>
+      </w:r>
+    </w:p>
+    <w:p>
+      <w:pPr>
+        <w:pStyle w:val="Normal"/>
+        <w:rPr/>
+      </w:pPr>
+      <w:r>
+        <w:rPr/>
+        <w:t xml:space="preserve">Cuando se necesita medir tiempos con precisión es muy habitual recurrir a la función </w:t>
+      </w:r>
+      <w:r>
+        <w:rPr>
+          <w:rFonts w:ascii="Courier New" w:hAnsi="Courier New"/>
+        </w:rPr>
+        <w:t>ticks_ms()</w:t>
+      </w:r>
+      <w:r>
+        <w:rPr/>
+        <w:t xml:space="preserve">. Esta función accede a un contador de tiempos y devuelve el número de milisegundos que han pasado desde que dicho contador se puso en marcha (lo mismo sucede con </w:t>
+      </w:r>
+      <w:r>
+        <w:rPr>
+          <w:rFonts w:eastAsia="Calibri" w:cs="Franklin Gothic Book" w:ascii="Courier New" w:hAnsi="Courier New"/>
+          <w:color w:val="000000"/>
+          <w:szCs w:val="20"/>
+        </w:rPr>
+        <w:t>ticks_us()</w:t>
+      </w:r>
+      <w:r>
+        <w:rPr/>
+        <w:t xml:space="preserve">, pero en microsegundos). El inicio del contador es arbitrario, es decir, no tenemos referencia de cuándo se puso en marcha. Esto, que parece un problema, en realidad no nos preocupa, como veremos enseguida. Lo importante es que cada vez que se ejecuta </w:t>
+      </w:r>
+      <w:r>
+        <w:rPr>
+          <w:rFonts w:eastAsia="Calibri" w:cs="Franklin Gothic Book" w:ascii="Courier New" w:hAnsi="Courier New"/>
+          <w:color w:val="000000"/>
+          <w:szCs w:val="20"/>
+        </w:rPr>
+        <w:t>ticks_ms()</w:t>
+      </w:r>
+      <w:r>
+        <w:rPr/>
+        <w:t xml:space="preserve"> se accede al valor que marca el contador en ese instante.</w:t>
+      </w:r>
+    </w:p>
+    <w:p>
+      <w:pPr>
+        <w:pStyle w:val="Normal"/>
+        <w:rPr/>
+      </w:pPr>
+      <w:r>
+        <w:rPr/>
+        <w:t xml:space="preserve">Hagamos una prueba. Importamos la función </w:t>
+      </w:r>
+      <w:r>
+        <w:rPr>
+          <w:rFonts w:eastAsia="Calibri" w:cs="Franklin Gothic Book" w:ascii="Courier New" w:hAnsi="Courier New"/>
+          <w:color w:val="000000"/>
+          <w:szCs w:val="20"/>
+        </w:rPr>
+        <w:t>ticks_ms()</w:t>
+      </w:r>
+      <w:r>
+        <w:rPr/>
+        <w:t>, que está en el módulo time, y la ejecutamos.</w:t>
+      </w:r>
+    </w:p>
+    <w:p>
+      <w:pPr>
+        <w:pStyle w:val="Normal"/>
+        <w:rPr>
+          <w:rFonts w:ascii="Courier New" w:hAnsi="Courier New" w:eastAsia="Calibri" w:cs="Franklin Gothic Book"/>
+          <w:color w:val="000000"/>
+          <w:szCs w:val="20"/>
+        </w:rPr>
+      </w:pPr>
+      <w:r>
+        <w:rPr>
+          <w:rFonts w:eastAsia="Calibri" w:cs="Franklin Gothic Book" w:ascii="Courier New" w:hAnsi="Courier New"/>
+          <w:color w:val="000000"/>
+          <w:szCs w:val="20"/>
+        </w:rPr>
+        <w:t>&gt;&gt;&gt; from time import ticks_ms</w:t>
+      </w:r>
+    </w:p>
+    <w:p>
+      <w:pPr>
+        <w:pStyle w:val="Normal"/>
+        <w:rPr>
+          <w:rFonts w:ascii="Courier New" w:hAnsi="Courier New" w:eastAsia="Calibri" w:cs="Franklin Gothic Book"/>
+          <w:color w:val="000000"/>
+          <w:szCs w:val="20"/>
+        </w:rPr>
+      </w:pPr>
+      <w:r>
+        <w:rPr>
+          <w:rFonts w:eastAsia="Calibri" w:cs="Franklin Gothic Book" w:ascii="Courier New" w:hAnsi="Courier New"/>
+          <w:color w:val="000000"/>
+          <w:szCs w:val="20"/>
+        </w:rPr>
+        <w:t>&gt;&gt;&gt; ticks_ms()</w:t>
+      </w:r>
+    </w:p>
+    <w:p>
+      <w:pPr>
+        <w:pStyle w:val="Normal"/>
+        <w:rPr>
+          <w:rFonts w:ascii="Courier New" w:hAnsi="Courier New" w:eastAsia="Calibri" w:cs="Franklin Gothic Book"/>
+          <w:color w:val="000000"/>
+          <w:szCs w:val="20"/>
+        </w:rPr>
+      </w:pPr>
+      <w:r>
+        <w:rPr>
+          <w:rFonts w:eastAsia="Calibri" w:cs="Franklin Gothic Book" w:ascii="Courier New" w:hAnsi="Courier New"/>
+          <w:color w:val="000000"/>
+          <w:szCs w:val="20"/>
+        </w:rPr>
+        <w:t>273105</w:t>
+      </w:r>
+    </w:p>
+    <w:p>
+      <w:pPr>
+        <w:pStyle w:val="Normal"/>
+        <w:rPr/>
+      </w:pPr>
+      <w:r>
+        <w:rPr/>
+        <w:t xml:space="preserve">El valor que aparece es el número de milisegundos que han pasado desde que se inició el contador hasta el momento en que se ejecutó </w:t>
+      </w:r>
+      <w:r>
+        <w:rPr>
+          <w:rFonts w:eastAsia="Calibri" w:cs="Franklin Gothic Book" w:ascii="Courier New" w:hAnsi="Courier New"/>
+          <w:color w:val="000000"/>
+          <w:szCs w:val="20"/>
+        </w:rPr>
+        <w:t>ticks_ms()</w:t>
+      </w:r>
+      <w:r>
+        <w:rPr/>
+        <w:t>. Si la ejecutamos de nuevo obtendremos un valor mayor porque ha pasado más tiempo.</w:t>
+      </w:r>
+    </w:p>
+    <w:p>
+      <w:pPr>
+        <w:pStyle w:val="Normal"/>
+        <w:rPr>
+          <w:rFonts w:ascii="Courier New" w:hAnsi="Courier New" w:eastAsia="Calibri" w:cs="Franklin Gothic Book"/>
+          <w:color w:val="000000"/>
+          <w:szCs w:val="20"/>
+        </w:rPr>
+      </w:pPr>
+      <w:r>
+        <w:rPr>
+          <w:rFonts w:eastAsia="Calibri" w:cs="Franklin Gothic Book" w:ascii="Courier New" w:hAnsi="Courier New"/>
+          <w:color w:val="000000"/>
+          <w:szCs w:val="20"/>
+        </w:rPr>
+        <w:t>&gt;&gt;&gt; ticks_ms()</w:t>
+      </w:r>
+    </w:p>
+    <w:p>
+      <w:pPr>
+        <w:pStyle w:val="Normal"/>
+        <w:rPr>
+          <w:rFonts w:ascii="Courier New" w:hAnsi="Courier New" w:eastAsia="Calibri" w:cs="Franklin Gothic Book"/>
+          <w:color w:val="000000"/>
+          <w:szCs w:val="20"/>
+        </w:rPr>
+      </w:pPr>
+      <w:r>
+        <w:rPr>
+          <w:rFonts w:eastAsia="Calibri" w:cs="Franklin Gothic Book" w:ascii="Courier New" w:hAnsi="Courier New"/>
+          <w:color w:val="000000"/>
+          <w:szCs w:val="20"/>
+        </w:rPr>
+        <w:t>288435</w:t>
+      </w:r>
+    </w:p>
+    <w:p>
+      <w:pPr>
+        <w:pStyle w:val="Normal"/>
+        <w:rPr/>
+      </w:pPr>
+      <w:r>
+        <w:rPr/>
+        <w:t xml:space="preserve">El inicio del contador está relacionado con el momento en que se conectó la placa. Si se reinicia la placa y se vuelve a ejecutar </w:t>
+      </w:r>
+      <w:r>
+        <w:rPr>
+          <w:rFonts w:eastAsia="Calibri" w:cs="Franklin Gothic Book" w:ascii="Courier New" w:hAnsi="Courier New"/>
+          <w:color w:val="000000"/>
+          <w:szCs w:val="20"/>
+        </w:rPr>
+        <w:t>ticks_ms()</w:t>
+      </w:r>
+      <w:r>
+        <w:rPr/>
+        <w:t xml:space="preserve"> (en ese caso es necesario volver a importar la función), comprobamos que el contador se ha reinicializado.</w:t>
+      </w:r>
+    </w:p>
+    <w:p>
+      <w:pPr>
+        <w:pStyle w:val="1Subti1"/>
+        <w:ind w:left="709" w:hanging="0"/>
+        <w:rPr/>
+      </w:pPr>
+      <w:r>
+        <w:rPr/>
+        <w:t>4.</w:t>
+      </w:r>
+      <w:r>
+        <w:rPr/>
+        <w:t>8</w:t>
+      </w:r>
+      <w:r>
+        <w:rPr/>
+        <w:t xml:space="preserve"> Un cronómetro</w:t>
       </w:r>
     </w:p>
     <w:p>
@@ -2503,34 +2994,7 @@
       </w:pPr>
       <w:r>
         <w:rPr/>
-        <w:t xml:space="preserve">Hasta este momento, todas las instrucciones las hemos ejecutado desde </w:t>
-      </w:r>
-      <w:r>
-        <w:rPr/>
-        <w:t>la consola</w:t>
-      </w:r>
-      <w:r>
-        <w:rPr/>
-        <w:t xml:space="preserve">. Hacerlo así ayuda a entender cómo funciona cada instrucción, pero llega un momento en que esta manera de trabajar se vuelve poco práctica. Lo que haremos ahora es escribir </w:t>
-      </w:r>
-      <w:r>
-        <w:rPr/>
-        <w:t>un</w:t>
-      </w:r>
-      <w:r>
-        <w:rPr/>
-        <w:t xml:space="preserve"> programa en el editor de </w:t>
-      </w:r>
-      <w:r>
-        <w:rPr>
-          <w:i/>
-          <w:iCs/>
-        </w:rPr>
-        <w:t>scripts</w:t>
-      </w:r>
-      <w:r>
-        <w:rPr/>
-        <w:t xml:space="preserve"> y ejecutaremos este programa, en lugar de ir instrucción a instrucción.</w:t>
+        <w:t>Para tener un cronómetro funcional, en lugar de ejecutar las instrucciones desde el REPL vamos a escribir un programa.</w:t>
       </w:r>
     </w:p>
     <w:p>
@@ -2565,15 +3029,7 @@
       </w:r>
       <w:r>
         <w:rPr/>
-        <w:t xml:space="preserve"> el programa queda a la espera de que el usuario pulse la tecla Intro en el teclado. Una vez </w:t>
-      </w:r>
-      <w:r>
-        <w:rPr/>
-        <w:t>pulsada</w:t>
-      </w:r>
-      <w:r>
-        <w:rPr/>
-        <w:t xml:space="preserve">, el programa continúa. Eso es todo lo que necesitaremos para poner en marcha y parar el cronómetro. </w:t>
+        <w:t xml:space="preserve"> el programa queda a la espera de que el usuario pulse la tecla Intro en el teclado. Una vez pulsada, el programa continúa. Eso es todo lo que necesitaremos para poner en marcha y parar el cronómetro. </w:t>
       </w:r>
     </w:p>
     <w:p>
@@ -2593,23 +3049,7 @@
       </w:pPr>
       <w:r>
         <w:rPr/>
-        <w:t>Escrib</w:t>
-      </w:r>
-      <w:r>
-        <w:rPr/>
-        <w:t>a</w:t>
-      </w:r>
-      <w:r>
-        <w:rPr/>
-        <w:t xml:space="preserve">mos el siguiente programa </w:t>
-      </w:r>
-      <w:r>
-        <w:rPr/>
-        <w:t>en el editor. Para ejecutarlo hacemos clic en la tecla Run</w:t>
-      </w:r>
-      <w:r>
-        <w:rPr/>
-        <w:t>.</w:t>
+        <w:t>Escribamos el siguiente programa en el editor. Para ejecutarlo hacemos clic en la tecla Run.</w:t>
       </w:r>
     </w:p>
     <w:p>
@@ -2900,11 +3340,7 @@
       </w:pPr>
       <w:r>
         <w:rPr/>
-        <w:t>El programa</w:t>
-      </w:r>
-      <w:r>
-        <w:rPr/>
-        <w:t xml:space="preserve"> empieza por importar las funciones necesarias del módulo </w:t>
+        <w:t xml:space="preserve">El programa empieza por importar las funciones necesarias del módulo </w:t>
       </w:r>
       <w:r>
         <w:rPr>
@@ -2989,461 +3425,7 @@
       </w:pPr>
       <w:r>
         <w:rPr/>
-      </w:r>
-    </w:p>
-    <w:p>
-      <w:pPr>
-        <w:pStyle w:val="Normal"/>
-        <w:rPr/>
-      </w:pPr>
-      <w:r>
-        <w:rPr/>
         <w:t>Aunque se trata de un cronómetro muy limitado, este programa nos ha servido para mostrar cómo medir intervalos de tiempo de una manera muy precisa.</w:t>
-      </w:r>
-    </w:p>
-    <w:p>
-      <w:pPr>
-        <w:pStyle w:val="1Subti1"/>
-        <w:ind w:left="709" w:hanging="0"/>
-        <w:rPr/>
-      </w:pPr>
-      <w:r>
-        <w:rPr/>
-        <w:t xml:space="preserve">4.8 La función </w:t>
-      </w:r>
-      <w:r>
-        <w:rPr>
-          <w:rFonts w:ascii="Courier New" w:hAnsi="Courier New"/>
-        </w:rPr>
-        <w:t>sleep()</w:t>
-      </w:r>
-    </w:p>
-    <w:p>
-      <w:pPr>
-        <w:pStyle w:val="Normal"/>
-        <w:rPr/>
-      </w:pPr>
-      <w:r>
-        <w:rPr/>
-        <w:t xml:space="preserve">Hay otra función relacionada con el tiempo que usaremos con mucha frecuencia: </w:t>
-      </w:r>
-      <w:r>
-        <w:rPr>
-          <w:rFonts w:ascii="Courier New" w:hAnsi="Courier New"/>
-        </w:rPr>
-        <w:t>sleep()</w:t>
-      </w:r>
-      <w:r>
-        <w:rPr/>
-        <w:t xml:space="preserve">. La función </w:t>
-      </w:r>
-      <w:r>
-        <w:rPr>
-          <w:rFonts w:eastAsia="Calibri" w:cs="Franklin Gothic Book" w:ascii="Courier New" w:hAnsi="Courier New"/>
-          <w:color w:val="000000"/>
-          <w:szCs w:val="20"/>
-        </w:rPr>
-        <w:t>sleep()</w:t>
-      </w:r>
-      <w:r>
-        <w:rPr/>
-        <w:t xml:space="preserve">, junto con </w:t>
-      </w:r>
-      <w:r>
-        <w:rPr>
-          <w:rFonts w:eastAsia="Calibri" w:cs="Franklin Gothic Book" w:ascii="Courier New" w:hAnsi="Courier New"/>
-          <w:color w:val="000000"/>
-          <w:szCs w:val="20"/>
-        </w:rPr>
-        <w:t>sleep_ms()</w:t>
-      </w:r>
-      <w:r>
-        <w:rPr/>
-        <w:t xml:space="preserve"> y </w:t>
-      </w:r>
-      <w:r>
-        <w:rPr>
-          <w:rFonts w:eastAsia="Calibri" w:cs="Franklin Gothic Book" w:ascii="Courier New" w:hAnsi="Courier New"/>
-          <w:color w:val="000000"/>
-          <w:szCs w:val="20"/>
-        </w:rPr>
-        <w:t>sleep_us()</w:t>
-      </w:r>
-      <w:r>
-        <w:rPr/>
-        <w:t>, se utilizan para introducir esperas o retardos en el código. Las tres actúan igual, solo cambia la unidad en que se mide el tiempo: segundos, milisegundos y microsegundos, respectivamente.</w:t>
-      </w:r>
-    </w:p>
-    <w:p>
-      <w:pPr>
-        <w:pStyle w:val="Normal"/>
-        <w:rPr/>
-      </w:pPr>
-      <w:r>
-        <w:rPr/>
-        <w:t xml:space="preserve">Cuando el programa entra en una de estas funciones, la ejecución se queda bloqueada durante el tiempo que se estableció en el argumento. Hagamos la prueba: veamos qué sucede al ejecutar la función </w:t>
-      </w:r>
-      <w:r>
-        <w:rPr>
-          <w:rFonts w:eastAsia="Calibri" w:cs="Franklin Gothic Book" w:ascii="Courier New" w:hAnsi="Courier New"/>
-          <w:color w:val="000000"/>
-          <w:szCs w:val="20"/>
-        </w:rPr>
-        <w:t>sleep(5)</w:t>
-      </w:r>
-      <w:r>
-        <w:rPr/>
-        <w:t xml:space="preserve"> en el REPL.</w:t>
-      </w:r>
-    </w:p>
-    <w:p>
-      <w:pPr>
-        <w:pStyle w:val="Normal"/>
-        <w:rPr>
-          <w:rFonts w:ascii="Courier New" w:hAnsi="Courier New" w:eastAsia="Calibri" w:cs="Franklin Gothic Book"/>
-          <w:color w:val="000000"/>
-          <w:szCs w:val="20"/>
-        </w:rPr>
-      </w:pPr>
-      <w:r>
-        <w:rPr>
-          <w:rFonts w:eastAsia="Calibri" w:cs="Franklin Gothic Book" w:ascii="Courier New" w:hAnsi="Courier New"/>
-          <w:color w:val="000000"/>
-          <w:szCs w:val="20"/>
-        </w:rPr>
-        <w:t>&gt;&gt;&gt; from time import sleep</w:t>
-      </w:r>
-    </w:p>
-    <w:p>
-      <w:pPr>
-        <w:pStyle w:val="Normal"/>
-        <w:rPr/>
-      </w:pPr>
-      <w:r>
-        <w:rPr>
-          <w:rFonts w:eastAsia="Calibri" w:cs="Franklin Gothic Book" w:ascii="Courier New" w:hAnsi="Courier New"/>
-          <w:color w:val="000000"/>
-          <w:szCs w:val="20"/>
-        </w:rPr>
-        <w:t>&gt;&gt;&gt; sleep(5)</w:t>
-      </w:r>
-    </w:p>
-    <w:p>
-      <w:pPr>
-        <w:pStyle w:val="Normal"/>
-        <w:rPr/>
-      </w:pPr>
-      <w:r>
-        <w:rPr/>
-        <w:t xml:space="preserve">De manera alternativa, y solo por recordar cómo se utilizan las funciones de los módulos, podemos importar el módulo completo, en cuyo caso debemos indicar el nombre del módulo antes de la función. </w:t>
-      </w:r>
-    </w:p>
-    <w:p>
-      <w:pPr>
-        <w:pStyle w:val="Normal"/>
-        <w:rPr>
-          <w:rFonts w:ascii="Courier New" w:hAnsi="Courier New" w:eastAsia="Calibri" w:cs="Franklin Gothic Book"/>
-          <w:color w:val="000000"/>
-          <w:szCs w:val="20"/>
-        </w:rPr>
-      </w:pPr>
-      <w:r>
-        <w:rPr>
-          <w:rFonts w:eastAsia="Calibri" w:cs="Franklin Gothic Book" w:ascii="Courier New" w:hAnsi="Courier New"/>
-          <w:color w:val="000000"/>
-          <w:szCs w:val="20"/>
-        </w:rPr>
-        <w:t>&gt;&gt;&gt; import time</w:t>
-      </w:r>
-    </w:p>
-    <w:p>
-      <w:pPr>
-        <w:pStyle w:val="Normal"/>
-        <w:rPr>
-          <w:rFonts w:ascii="Courier New" w:hAnsi="Courier New" w:eastAsia="Calibri" w:cs="Franklin Gothic Book"/>
-          <w:color w:val="000000"/>
-          <w:szCs w:val="20"/>
-        </w:rPr>
-      </w:pPr>
-      <w:r>
-        <w:rPr>
-          <w:rFonts w:eastAsia="Calibri" w:cs="Franklin Gothic Book" w:ascii="Courier New" w:hAnsi="Courier New"/>
-          <w:color w:val="000000"/>
-          <w:szCs w:val="20"/>
-        </w:rPr>
-        <w:t>&gt;&gt;&gt; time.sleep(5)</w:t>
-      </w:r>
-    </w:p>
-    <w:p>
-      <w:pPr>
-        <w:pStyle w:val="Normal"/>
-        <w:rPr/>
-      </w:pPr>
-      <w:r>
-        <w:rPr/>
-        <w:t>De una manera u otra, al pulsar Intro el prompt (</w:t>
-      </w:r>
-      <w:r>
-        <w:rPr>
-          <w:rFonts w:eastAsia="Calibri" w:cs="Franklin Gothic Book" w:ascii="Courier New" w:hAnsi="Courier New"/>
-          <w:color w:val="000000"/>
-          <w:szCs w:val="20"/>
-        </w:rPr>
-        <w:t>&gt;&gt;&gt;</w:t>
-      </w:r>
-      <w:r>
-        <w:rPr/>
-        <w:t xml:space="preserve">) desaparece. Durante cinco segundos no sucede nada; pasado este tiempo reaparece. Por este motivo se dice que </w:t>
-      </w:r>
-      <w:r>
-        <w:rPr>
-          <w:rFonts w:eastAsia="Calibri" w:cs="Franklin Gothic Book" w:ascii="Courier New" w:hAnsi="Courier New"/>
-          <w:color w:val="000000"/>
-          <w:szCs w:val="20"/>
-        </w:rPr>
-        <w:t>sleep()</w:t>
-      </w:r>
-      <w:r>
-        <w:rPr/>
-        <w:t xml:space="preserve"> es una función bloqueante: cuando se ejecuta esta instrucción el programa se queda bloqueado esperando a que pase el tiempo indicado, y mientras tanto no se ejecuta ninguna otra instrucción.</w:t>
-      </w:r>
-    </w:p>
-    <w:p>
-      <w:pPr>
-        <w:pStyle w:val="Normal"/>
-        <w:rPr/>
-      </w:pPr>
-      <w:r>
-        <w:rPr/>
-        <w:t xml:space="preserve">Una importante característica que hay que hacer notar es que el tiempo de espera es aproximado; si el procesador necesita ocuparse de otras tareas que tienen más prioridad (como gestionar interrupciones, por ejemplo), el tiempo de espera puede ser algo mayor que el indicado. </w:t>
-      </w:r>
-    </w:p>
-    <w:p>
-      <w:pPr>
-        <w:pStyle w:val="1Subti1"/>
-        <w:ind w:left="709" w:hanging="0"/>
-        <w:rPr/>
-      </w:pPr>
-      <w:r>
-        <w:rPr/>
-        <w:t>4.9 Cuenta atrás</w:t>
-      </w:r>
-    </w:p>
-    <w:p>
-      <w:pPr>
-        <w:pStyle w:val="Normal"/>
-        <w:rPr/>
-      </w:pPr>
-      <w:r>
-        <w:rPr/>
-        <w:t xml:space="preserve">Para ilustrar el uso de </w:t>
-      </w:r>
-      <w:r>
-        <w:rPr>
-          <w:rFonts w:eastAsia="Calibri" w:cs="Franklin Gothic Book" w:ascii="Courier New" w:hAnsi="Courier New"/>
-          <w:color w:val="000000"/>
-          <w:szCs w:val="20"/>
-        </w:rPr>
-        <w:t>sleep()</w:t>
-      </w:r>
-      <w:r>
-        <w:rPr/>
-        <w:t xml:space="preserve"> vamos a escribir un programa muy simple: una cuenta atrás. El programa imprimirá los números 5, 4, 3, 2, 1, 0 con un intervalo de un segundo entre ellos. Escribimos el siguiente programa en el editor de </w:t>
-      </w:r>
-      <w:r>
-        <w:rPr>
-          <w:i/>
-          <w:iCs/>
-        </w:rPr>
-        <w:t>scripts</w:t>
-      </w:r>
-      <w:r>
-        <w:rPr/>
-        <w:t xml:space="preserve"> y pulsamos la tecla Run para ejecutarlo.</w:t>
-      </w:r>
-    </w:p>
-    <w:p>
-      <w:pPr>
-        <w:pStyle w:val="Normal"/>
-        <w:rPr>
-          <w:rFonts w:ascii="Courier New" w:hAnsi="Courier New" w:eastAsia="Calibri" w:cs="Franklin Gothic Book"/>
-          <w:color w:val="000000"/>
-          <w:szCs w:val="20"/>
-        </w:rPr>
-      </w:pPr>
-      <w:r>
-        <w:rPr>
-          <w:rFonts w:eastAsia="Calibri" w:cs="Franklin Gothic Book" w:ascii="Courier New" w:hAnsi="Courier New"/>
-          <w:color w:val="000000"/>
-          <w:szCs w:val="20"/>
-        </w:rPr>
-        <w:t>from time import sleep</w:t>
-      </w:r>
-    </w:p>
-    <w:p>
-      <w:pPr>
-        <w:pStyle w:val="Normal"/>
-        <w:rPr/>
-      </w:pPr>
-      <w:r>
-        <w:rPr/>
-        <w:t>i = 5</w:t>
-      </w:r>
-    </w:p>
-    <w:p>
-      <w:pPr>
-        <w:pStyle w:val="Normal"/>
-        <w:rPr>
-          <w:rFonts w:ascii="Courier New" w:hAnsi="Courier New" w:eastAsia="Calibri" w:cs="Franklin Gothic Book"/>
-          <w:color w:val="000000"/>
-          <w:szCs w:val="20"/>
-        </w:rPr>
-      </w:pPr>
-      <w:r>
-        <w:rPr>
-          <w:rFonts w:eastAsia="Calibri" w:cs="Franklin Gothic Book" w:ascii="Courier New" w:hAnsi="Courier New"/>
-          <w:color w:val="000000"/>
-          <w:szCs w:val="20"/>
-        </w:rPr>
-        <w:t>while i &gt;= 0:</w:t>
-      </w:r>
-    </w:p>
-    <w:p>
-      <w:pPr>
-        <w:pStyle w:val="Normal"/>
-        <w:rPr>
-          <w:rFonts w:ascii="Courier New" w:hAnsi="Courier New" w:eastAsia="Calibri" w:cs="Franklin Gothic Book"/>
-          <w:color w:val="000000"/>
-          <w:szCs w:val="20"/>
-        </w:rPr>
-      </w:pPr>
-      <w:r>
-        <w:rPr>
-          <w:rFonts w:eastAsia="Calibri" w:cs="Franklin Gothic Book" w:ascii="Courier New" w:hAnsi="Courier New"/>
-          <w:color w:val="000000"/>
-          <w:szCs w:val="20"/>
-        </w:rPr>
-        <w:t xml:space="preserve">    </w:t>
-      </w:r>
-      <w:r>
-        <w:rPr>
-          <w:rFonts w:eastAsia="Calibri" w:cs="Franklin Gothic Book" w:ascii="Courier New" w:hAnsi="Courier New"/>
-          <w:color w:val="000000"/>
-          <w:szCs w:val="20"/>
-        </w:rPr>
-        <w:t>print(i)</w:t>
-      </w:r>
-    </w:p>
-    <w:p>
-      <w:pPr>
-        <w:pStyle w:val="Normal"/>
-        <w:rPr>
-          <w:rFonts w:ascii="Courier New" w:hAnsi="Courier New" w:eastAsia="Calibri" w:cs="Franklin Gothic Book"/>
-          <w:color w:val="000000"/>
-          <w:szCs w:val="20"/>
-        </w:rPr>
-      </w:pPr>
-      <w:r>
-        <w:rPr>
-          <w:rFonts w:eastAsia="Calibri" w:cs="Franklin Gothic Book" w:ascii="Courier New" w:hAnsi="Courier New"/>
-          <w:color w:val="000000"/>
-          <w:szCs w:val="20"/>
-        </w:rPr>
-        <w:t xml:space="preserve">    </w:t>
-      </w:r>
-      <w:r>
-        <w:rPr>
-          <w:rFonts w:eastAsia="Calibri" w:cs="Franklin Gothic Book" w:ascii="Courier New" w:hAnsi="Courier New"/>
-          <w:color w:val="000000"/>
-          <w:szCs w:val="20"/>
-        </w:rPr>
-        <w:t>sleep(1)</w:t>
-      </w:r>
-    </w:p>
-    <w:p>
-      <w:pPr>
-        <w:pStyle w:val="Normal"/>
-        <w:rPr>
-          <w:rFonts w:ascii="Courier New" w:hAnsi="Courier New" w:eastAsia="Calibri" w:cs="Franklin Gothic Book"/>
-          <w:color w:val="000000"/>
-          <w:szCs w:val="20"/>
-        </w:rPr>
-      </w:pPr>
-      <w:r>
-        <w:rPr>
-          <w:rFonts w:eastAsia="Calibri" w:cs="Franklin Gothic Book" w:ascii="Courier New" w:hAnsi="Courier New"/>
-          <w:color w:val="000000"/>
-          <w:szCs w:val="20"/>
-        </w:rPr>
-        <w:t xml:space="preserve">    </w:t>
-      </w:r>
-      <w:r>
-        <w:rPr>
-          <w:rFonts w:eastAsia="Calibri" w:cs="Franklin Gothic Book" w:ascii="Courier New" w:hAnsi="Courier New"/>
-          <w:color w:val="000000"/>
-          <w:szCs w:val="20"/>
-        </w:rPr>
-        <w:t>i -= 1</w:t>
-      </w:r>
-    </w:p>
-    <w:p>
-      <w:pPr>
-        <w:pStyle w:val="Normal"/>
-        <w:rPr/>
-      </w:pPr>
-      <w:r>
-        <w:rPr/>
-        <w:t xml:space="preserve">La variable </w:t>
-      </w:r>
-      <w:r>
-        <w:rPr>
-          <w:rFonts w:eastAsia="Calibri" w:cs="Franklin Gothic Book" w:ascii="Courier New" w:hAnsi="Courier New"/>
-          <w:color w:val="000000"/>
-          <w:szCs w:val="20"/>
-        </w:rPr>
-        <w:t>i</w:t>
-      </w:r>
-      <w:r>
-        <w:rPr>
-          <w:rFonts w:eastAsia="Calibri" w:cs="Franklin Gothic Book"/>
-          <w:color w:val="000000"/>
-          <w:szCs w:val="20"/>
-        </w:rPr>
-        <w:t xml:space="preserve"> es </w:t>
-      </w:r>
-      <w:r>
-        <w:rPr/>
-        <w:t xml:space="preserve">el contador que inicializamos en 5. Cuando la ejecución entra en el bucle </w:t>
-      </w:r>
-      <w:r>
-        <w:rPr>
-          <w:rFonts w:eastAsia="Calibri" w:cs="Franklin Gothic Book" w:ascii="Courier New" w:hAnsi="Courier New"/>
-          <w:color w:val="000000"/>
-          <w:szCs w:val="20"/>
-        </w:rPr>
-        <w:t>while</w:t>
-      </w:r>
-      <w:r>
-        <w:rPr/>
-        <w:t xml:space="preserve"> se imprime el valor del contador y se espera un segundo; a continuación el contador se reduce en uno. Estas instrucciones se volverán a ejecutar mientras el contador sea mayor o igual que cero. En consecuencia, se muestra en el REPL la cuenta atrás esperada.</w:t>
-      </w:r>
-    </w:p>
-    <w:p>
-      <w:pPr>
-        <w:pStyle w:val="Normal"/>
-        <w:rPr/>
-      </w:pPr>
-      <w:r>
-        <w:rPr/>
-        <w:t xml:space="preserve">Visto así parece poca cosa, pero más adelante podremos </w:t>
-      </w:r>
-      <w:r>
-        <w:rPr/>
-        <w:t xml:space="preserve">añadir un pulsador para iniciar la cuenta atrás </w:t>
-      </w:r>
-      <w:r>
-        <w:rPr/>
-        <w:t xml:space="preserve">y “adornarla” con pitidos o señales luminosas para darle un toque muy profesional. </w:t>
       </w:r>
     </w:p>
     <w:p>

</xml_diff>

<commit_message>
Update capitulo4 - modulos integrados.docx
</commit_message>
<xml_diff>
--- a/capitulos/capitulo4 - modulos integrados.docx
+++ b/capitulos/capitulo4 - modulos integrados.docx
@@ -99,7 +99,97 @@
       </w:pPr>
       <w:r>
         <w:rPr/>
-        <w:t xml:space="preserve">Veamos en primer lugar cuáles son los módulos disponibles en la distribución de MicroPython de nuestro microcontrolador. Abrimos el entorno de programación (Thonny) y conectamos la placa al ordenador. Si la placa no se conecta automáticamente pulsamos la tecla Stop para reiniciarla. Una vez que la placa está conectada escribimos </w:t>
+        <w:t xml:space="preserve">Veamos en primer lugar cuáles son los módulos disponibles en la distribución de MicroPython de nuestro microcontrolador. </w:t>
+      </w:r>
+      <w:r>
+        <w:rPr/>
+        <w:t>Para interactuar con la placa seguimos los siguientes pasos, tal y como se indicó en el capítulo dedicado al entorno de programación:</w:t>
+      </w:r>
+    </w:p>
+    <w:p>
+      <w:pPr>
+        <w:pStyle w:val="Normal"/>
+        <w:numPr>
+          <w:ilvl w:val="0"/>
+          <w:numId w:val="2"/>
+        </w:numPr>
+        <w:rPr/>
+      </w:pPr>
+      <w:r>
+        <w:rPr/>
+        <w:t>Abrimos el entorno de programación (Thonny).</w:t>
+      </w:r>
+    </w:p>
+    <w:p>
+      <w:pPr>
+        <w:pStyle w:val="Normal"/>
+        <w:numPr>
+          <w:ilvl w:val="0"/>
+          <w:numId w:val="2"/>
+        </w:numPr>
+        <w:rPr/>
+      </w:pPr>
+      <w:r>
+        <w:rPr/>
+        <w:t>C</w:t>
+      </w:r>
+      <w:r>
+        <w:rPr/>
+        <w:t xml:space="preserve">onectamos la placa al ordenador </w:t>
+      </w:r>
+      <w:r>
+        <w:rPr/>
+        <w:t>con el cable USB</w:t>
+      </w:r>
+      <w:r>
+        <w:rPr/>
+        <w:t>.</w:t>
+      </w:r>
+    </w:p>
+    <w:p>
+      <w:pPr>
+        <w:pStyle w:val="Normal"/>
+        <w:numPr>
+          <w:ilvl w:val="0"/>
+          <w:numId w:val="2"/>
+        </w:numPr>
+        <w:rPr/>
+      </w:pPr>
+      <w:r>
+        <w:rPr/>
+        <w:t xml:space="preserve">Comprobamos que el intérprete que aparece a la derecha en la barra inferior de Thonny sea el adecuando para nuestra placa (MicroPython ESP32, Raspberry Pi Pico o genérico). Si no es así, lo escogemos en el menú desplegable que aparece al hacer clic en las tres barras horizontales. </w:t>
+      </w:r>
+    </w:p>
+    <w:p>
+      <w:pPr>
+        <w:pStyle w:val="Normal"/>
+        <w:numPr>
+          <w:ilvl w:val="0"/>
+          <w:numId w:val="2"/>
+        </w:numPr>
+        <w:rPr/>
+      </w:pPr>
+      <w:r>
+        <w:rPr/>
+        <w:t xml:space="preserve">Si la placa no se conecta automáticamente pulsamos </w:t>
+      </w:r>
+      <w:r>
+        <w:rPr/>
+        <w:t>el botón</w:t>
+      </w:r>
+      <w:r>
+        <w:rPr/>
+        <w:t xml:space="preserve"> Stop para reiniciarla.</w:t>
+      </w:r>
+    </w:p>
+    <w:p>
+      <w:pPr>
+        <w:pStyle w:val="Normal"/>
+        <w:rPr/>
+      </w:pPr>
+      <w:r>
+        <w:rPr/>
+        <w:t xml:space="preserve">Una vez que la placa está conectada escribimos </w:t>
       </w:r>
       <w:r>
         <w:rPr>
@@ -1609,15 +1699,7 @@
       </w:pPr>
       <w:r>
         <w:rPr/>
-        <w:t>4.</w:t>
-      </w:r>
-      <w:r>
-        <w:rPr/>
-        <w:t>5</w:t>
-      </w:r>
-      <w:r>
-        <w:rPr/>
-        <w:t xml:space="preserve"> La función </w:t>
+        <w:t xml:space="preserve">4.5 La función </w:t>
       </w:r>
       <w:r>
         <w:rPr>
@@ -1633,23 +1715,7 @@
       </w:pPr>
       <w:r>
         <w:rPr/>
-        <w:t xml:space="preserve">Hay </w:t>
-      </w:r>
-      <w:r>
-        <w:rPr/>
-        <w:t>una</w:t>
-      </w:r>
-      <w:r>
-        <w:rPr/>
-        <w:t xml:space="preserve"> función relacionada con el tiempo que usaremos con mucha frecuencia </w:t>
-      </w:r>
-      <w:r>
-        <w:rPr/>
-        <w:t>a lo largo de este manual</w:t>
-      </w:r>
-      <w:r>
-        <w:rPr/>
-        <w:t xml:space="preserve">: </w:t>
+        <w:t xml:space="preserve">Hay una función relacionada con el tiempo que usaremos con mucha frecuencia a lo largo de este manual: </w:t>
       </w:r>
       <w:r>
         <w:rPr>
@@ -1850,15 +1916,7 @@
       </w:pPr>
       <w:r>
         <w:rPr/>
-        <w:t>4.</w:t>
-      </w:r>
-      <w:r>
-        <w:rPr/>
-        <w:t>6</w:t>
-      </w:r>
-      <w:r>
-        <w:rPr/>
-        <w:t xml:space="preserve"> Cuenta atrás</w:t>
+        <w:t>4.6 Cuenta atrás</w:t>
       </w:r>
     </w:p>
     <w:p>
@@ -2100,15 +2158,7 @@
       </w:pPr>
       <w:r>
         <w:rPr/>
-        <w:t>4.</w:t>
-      </w:r>
-      <w:r>
-        <w:rPr/>
-        <w:t>7</w:t>
-      </w:r>
-      <w:r>
-        <w:rPr/>
-        <w:t xml:space="preserve"> La función </w:t>
+        <w:t xml:space="preserve">4.7 La función </w:t>
       </w:r>
       <w:r>
         <w:rPr>
@@ -2168,7 +2218,15 @@
       </w:pPr>
       <w:r>
         <w:rPr/>
-        <w:t xml:space="preserve">Hagamos una prueba. Importamos la función </w:t>
+        <w:t xml:space="preserve">Hagamos una prueba. </w:t>
+      </w:r>
+      <w:r>
+        <w:rPr/>
+        <w:t>Con la placa conectada, i</w:t>
+      </w:r>
+      <w:r>
+        <w:rPr/>
+        <w:t xml:space="preserve">mportamos la función </w:t>
       </w:r>
       <w:r>
         <w:rPr>
@@ -2325,15 +2383,7 @@
       </w:pPr>
       <w:r>
         <w:rPr/>
-        <w:t>4.</w:t>
-      </w:r>
-      <w:r>
-        <w:rPr/>
-        <w:t>8</w:t>
-      </w:r>
-      <w:r>
-        <w:rPr/>
-        <w:t xml:space="preserve"> Un cronómetro</w:t>
+        <w:t>4.8 Un cronómetro</w:t>
       </w:r>
     </w:p>
     <w:p>
@@ -4091,8 +4141,148 @@
       <w:rPr/>
     </w:lvl>
   </w:abstractNum>
+  <w:abstractNum w:abstractNumId="2">
+    <w:lvl w:ilvl="0">
+      <w:start w:val="1"/>
+      <w:numFmt w:val="bullet"/>
+      <w:lvlText w:val=""/>
+      <w:lvlJc w:val="left"/>
+      <w:pPr>
+        <w:tabs>
+          <w:tab w:val="num" w:pos="720"/>
+        </w:tabs>
+        <w:ind w:left="720" w:hanging="360"/>
+      </w:pPr>
+      <w:rPr>
+        <w:rFonts w:ascii="Symbol" w:hAnsi="Symbol" w:cs="Symbol" w:hint="default"/>
+      </w:rPr>
+    </w:lvl>
+    <w:lvl w:ilvl="1">
+      <w:start w:val="1"/>
+      <w:numFmt w:val="bullet"/>
+      <w:lvlText w:val="◦"/>
+      <w:lvlJc w:val="left"/>
+      <w:pPr>
+        <w:tabs>
+          <w:tab w:val="num" w:pos="1080"/>
+        </w:tabs>
+        <w:ind w:left="1080" w:hanging="360"/>
+      </w:pPr>
+      <w:rPr>
+        <w:rFonts w:ascii="OpenSymbol" w:hAnsi="OpenSymbol" w:cs="OpenSymbol" w:hint="default"/>
+      </w:rPr>
+    </w:lvl>
+    <w:lvl w:ilvl="2">
+      <w:start w:val="1"/>
+      <w:numFmt w:val="bullet"/>
+      <w:lvlText w:val="▪"/>
+      <w:lvlJc w:val="left"/>
+      <w:pPr>
+        <w:tabs>
+          <w:tab w:val="num" w:pos="1440"/>
+        </w:tabs>
+        <w:ind w:left="1440" w:hanging="360"/>
+      </w:pPr>
+      <w:rPr>
+        <w:rFonts w:ascii="OpenSymbol" w:hAnsi="OpenSymbol" w:cs="OpenSymbol" w:hint="default"/>
+      </w:rPr>
+    </w:lvl>
+    <w:lvl w:ilvl="3">
+      <w:start w:val="1"/>
+      <w:numFmt w:val="bullet"/>
+      <w:lvlText w:val=""/>
+      <w:lvlJc w:val="left"/>
+      <w:pPr>
+        <w:tabs>
+          <w:tab w:val="num" w:pos="1800"/>
+        </w:tabs>
+        <w:ind w:left="1800" w:hanging="360"/>
+      </w:pPr>
+      <w:rPr>
+        <w:rFonts w:ascii="Symbol" w:hAnsi="Symbol" w:cs="Symbol" w:hint="default"/>
+      </w:rPr>
+    </w:lvl>
+    <w:lvl w:ilvl="4">
+      <w:start w:val="1"/>
+      <w:numFmt w:val="bullet"/>
+      <w:lvlText w:val="◦"/>
+      <w:lvlJc w:val="left"/>
+      <w:pPr>
+        <w:tabs>
+          <w:tab w:val="num" w:pos="2160"/>
+        </w:tabs>
+        <w:ind w:left="2160" w:hanging="360"/>
+      </w:pPr>
+      <w:rPr>
+        <w:rFonts w:ascii="OpenSymbol" w:hAnsi="OpenSymbol" w:cs="OpenSymbol" w:hint="default"/>
+      </w:rPr>
+    </w:lvl>
+    <w:lvl w:ilvl="5">
+      <w:start w:val="1"/>
+      <w:numFmt w:val="bullet"/>
+      <w:lvlText w:val="▪"/>
+      <w:lvlJc w:val="left"/>
+      <w:pPr>
+        <w:tabs>
+          <w:tab w:val="num" w:pos="2520"/>
+        </w:tabs>
+        <w:ind w:left="2520" w:hanging="360"/>
+      </w:pPr>
+      <w:rPr>
+        <w:rFonts w:ascii="OpenSymbol" w:hAnsi="OpenSymbol" w:cs="OpenSymbol" w:hint="default"/>
+      </w:rPr>
+    </w:lvl>
+    <w:lvl w:ilvl="6">
+      <w:start w:val="1"/>
+      <w:numFmt w:val="bullet"/>
+      <w:lvlText w:val=""/>
+      <w:lvlJc w:val="left"/>
+      <w:pPr>
+        <w:tabs>
+          <w:tab w:val="num" w:pos="2880"/>
+        </w:tabs>
+        <w:ind w:left="2880" w:hanging="360"/>
+      </w:pPr>
+      <w:rPr>
+        <w:rFonts w:ascii="Symbol" w:hAnsi="Symbol" w:cs="Symbol" w:hint="default"/>
+      </w:rPr>
+    </w:lvl>
+    <w:lvl w:ilvl="7">
+      <w:start w:val="1"/>
+      <w:numFmt w:val="bullet"/>
+      <w:lvlText w:val="◦"/>
+      <w:lvlJc w:val="left"/>
+      <w:pPr>
+        <w:tabs>
+          <w:tab w:val="num" w:pos="3240"/>
+        </w:tabs>
+        <w:ind w:left="3240" w:hanging="360"/>
+      </w:pPr>
+      <w:rPr>
+        <w:rFonts w:ascii="OpenSymbol" w:hAnsi="OpenSymbol" w:cs="OpenSymbol" w:hint="default"/>
+      </w:rPr>
+    </w:lvl>
+    <w:lvl w:ilvl="8">
+      <w:start w:val="1"/>
+      <w:numFmt w:val="bullet"/>
+      <w:lvlText w:val="▪"/>
+      <w:lvlJc w:val="left"/>
+      <w:pPr>
+        <w:tabs>
+          <w:tab w:val="num" w:pos="3600"/>
+        </w:tabs>
+        <w:ind w:left="3600" w:hanging="360"/>
+      </w:pPr>
+      <w:rPr>
+        <w:rFonts w:ascii="OpenSymbol" w:hAnsi="OpenSymbol" w:cs="OpenSymbol" w:hint="default"/>
+      </w:rPr>
+    </w:lvl>
+  </w:abstractNum>
   <w:num w:numId="1">
     <w:abstractNumId w:val="1"/>
+  </w:num>
+  <w:num w:numId="2">
+    <w:abstractNumId w:val="2"/>
   </w:num>
 </w:numbering>
 </file>
@@ -4867,6 +5057,13 @@
       <w:lang w:val="es-ES" w:eastAsia="es-ES"/>
     </w:rPr>
   </w:style>
+  <w:style w:type="character" w:styleId="Vietas">
+    <w:name w:val="Viñetas"/>
+    <w:qFormat/>
+    <w:rPr>
+      <w:rFonts w:ascii="OpenSymbol" w:hAnsi="OpenSymbol" w:eastAsia="OpenSymbol" w:cs="OpenSymbol"/>
+    </w:rPr>
+  </w:style>
   <w:style w:type="paragraph" w:styleId="Ttulo">
     <w:name w:val="Título"/>
     <w:basedOn w:val="Normal"/>

</xml_diff>